<commit_message>
Added a summary doc
</commit_message>
<xml_diff>
--- a/admin/writing/btmobile25a_writing.docx
+++ b/admin/writing/btmobile25a_writing.docx
@@ -9,15 +9,13 @@
         <w:keepLines w:val="0"/>
         <w:spacing w:before="120"/>
       </w:pPr>
-      <w:bookmarkStart w:id="0" w:name="_lo26r2lpcjjy" w:colFirst="0" w:colLast="0"/>
-      <w:bookmarkEnd w:id="0"/>
       <w:r>
         <w:rPr>
           <w:rFonts w:ascii="Cambria" w:eastAsia="Cambria" w:hAnsi="Cambria" w:cs="Cambria"/>
           <w:sz w:val="44"/>
           <w:szCs w:val="44"/>
         </w:rPr>
-        <w:t>During urgent societal events, are larger research teams faster and more impactful?</w:t>
+        <w:t>The speed and impact of small vs. ‘big team’ science during urgent societal events</w:t>
       </w:r>
     </w:p>
     <w:p>
@@ -1147,8 +1145,8 @@
         <w:keepLines w:val="0"/>
         <w:jc w:val="both"/>
       </w:pPr>
-      <w:bookmarkStart w:id="1" w:name="_7cyrkzd68nwb" w:colFirst="0" w:colLast="0"/>
-      <w:bookmarkEnd w:id="1"/>
+      <w:bookmarkStart w:id="0" w:name="_7cyrkzd68nwb" w:colFirst="0" w:colLast="0"/>
+      <w:bookmarkEnd w:id="0"/>
       <w:r>
         <w:t>Methods</w:t>
       </w:r>
@@ -1157,8 +1155,8 @@
       <w:pPr>
         <w:pStyle w:val="Heading2"/>
       </w:pPr>
-      <w:bookmarkStart w:id="2" w:name="_zfeiwgo9j638" w:colFirst="0" w:colLast="0"/>
-      <w:bookmarkEnd w:id="2"/>
+      <w:bookmarkStart w:id="1" w:name="_zfeiwgo9j638" w:colFirst="0" w:colLast="0"/>
+      <w:bookmarkEnd w:id="1"/>
       <w:r>
         <w:t>Ethics information</w:t>
       </w:r>
@@ -1211,8 +1209,8 @@
       <w:pPr>
         <w:pStyle w:val="Heading2"/>
       </w:pPr>
-      <w:bookmarkStart w:id="3" w:name="_sk2r91jl5alf" w:colFirst="0" w:colLast="0"/>
-      <w:bookmarkEnd w:id="3"/>
+      <w:bookmarkStart w:id="2" w:name="_sk2r91jl5alf" w:colFirst="0" w:colLast="0"/>
+      <w:bookmarkEnd w:id="2"/>
       <w:r>
         <w:t>Sampling plan</w:t>
       </w:r>
@@ -1259,8 +1257,8 @@
       <w:pPr>
         <w:pStyle w:val="Heading3"/>
       </w:pPr>
-      <w:bookmarkStart w:id="4" w:name="_z94cvcf268o" w:colFirst="0" w:colLast="0"/>
-      <w:bookmarkEnd w:id="4"/>
+      <w:bookmarkStart w:id="3" w:name="_z94cvcf268o" w:colFirst="0" w:colLast="0"/>
+      <w:bookmarkEnd w:id="3"/>
       <w:r>
         <w:t>Identifying urgent societal events</w:t>
       </w:r>
@@ -1506,8 +1504,8 @@
         <w:keepNext w:val="0"/>
         <w:keepLines w:val="0"/>
       </w:pPr>
-      <w:bookmarkStart w:id="5" w:name="_vhvhrgpok1ev" w:colFirst="0" w:colLast="0"/>
-      <w:bookmarkEnd w:id="5"/>
+      <w:bookmarkStart w:id="4" w:name="_vhvhrgpok1ev" w:colFirst="0" w:colLast="0"/>
+      <w:bookmarkEnd w:id="4"/>
       <w:r>
         <w:t>Analysis plan</w:t>
       </w:r>
@@ -1704,8 +1702,8 @@
         <w:keepNext w:val="0"/>
         <w:keepLines w:val="0"/>
       </w:pPr>
-      <w:bookmarkStart w:id="6" w:name="_49vzgmqsdjim" w:colFirst="0" w:colLast="0"/>
-      <w:bookmarkEnd w:id="6"/>
+      <w:bookmarkStart w:id="5" w:name="_49vzgmqsdjim" w:colFirst="0" w:colLast="0"/>
+      <w:bookmarkEnd w:id="5"/>
       <w:r>
         <w:t>Secondary analyses: Evaluating potential confounds</w:t>
       </w:r>
@@ -1784,8 +1782,8 @@
         <w:keepNext w:val="0"/>
         <w:keepLines w:val="0"/>
       </w:pPr>
-      <w:bookmarkStart w:id="7" w:name="_1zg83grfzzsn" w:colFirst="0" w:colLast="0"/>
-      <w:bookmarkEnd w:id="7"/>
+      <w:bookmarkStart w:id="6" w:name="_1zg83grfzzsn" w:colFirst="0" w:colLast="0"/>
+      <w:bookmarkEnd w:id="6"/>
       <w:r>
         <w:br w:type="page"/>
       </w:r>
@@ -1796,8 +1794,8 @@
         <w:keepNext w:val="0"/>
         <w:keepLines w:val="0"/>
       </w:pPr>
-      <w:bookmarkStart w:id="8" w:name="_2rgfkomxf8z1" w:colFirst="0" w:colLast="0"/>
-      <w:bookmarkEnd w:id="8"/>
+      <w:bookmarkStart w:id="7" w:name="_2rgfkomxf8z1" w:colFirst="0" w:colLast="0"/>
+      <w:bookmarkEnd w:id="7"/>
       <w:r>
         <w:lastRenderedPageBreak/>
         <w:t>References</w:t>
@@ -2186,14 +2184,7 @@
         </w:r>
         <w:r>
           <w:tab/>
-        </w:r>
-        <w:proofErr w:type="spellStart"/>
-        <w:r>
-          <w:t>Surowiecki</w:t>
-        </w:r>
-        <w:proofErr w:type="spellEnd"/>
-        <w:r>
-          <w:t xml:space="preserve">, J. </w:t>
+          <w:t xml:space="preserve">Surowiecki, J. </w:t>
         </w:r>
       </w:hyperlink>
       <w:hyperlink r:id="rId85">
@@ -2775,21 +2766,7 @@
           <w:rPr>
             <w:i/>
           </w:rPr>
-          <w:t xml:space="preserve">Nat. Hum. </w:t>
-        </w:r>
-        <w:proofErr w:type="spellStart"/>
-        <w:r>
-          <w:rPr>
-            <w:i/>
-          </w:rPr>
-          <w:t>Behav</w:t>
-        </w:r>
-        <w:proofErr w:type="spellEnd"/>
-        <w:r>
-          <w:rPr>
-            <w:i/>
-          </w:rPr>
-          <w:t xml:space="preserve">. </w:t>
+          <w:t xml:space="preserve">Nat. Hum. Behav. </w:t>
         </w:r>
       </w:hyperlink>
       <w:hyperlink r:id="rId152">
@@ -3815,19 +3792,11 @@
         </w:r>
       </w:hyperlink>
       <w:hyperlink r:id="rId278">
-        <w:proofErr w:type="spellStart"/>
         <w:r>
           <w:rPr>
             <w:i/>
           </w:rPr>
-          <w:t>Behav</w:t>
-        </w:r>
-        <w:proofErr w:type="spellEnd"/>
-        <w:r>
-          <w:rPr>
-            <w:i/>
-          </w:rPr>
-          <w:t xml:space="preserve">. Brain Sci. </w:t>
+          <w:t xml:space="preserve">Behav. Brain Sci. </w:t>
         </w:r>
       </w:hyperlink>
       <w:hyperlink r:id="rId279">
@@ -4426,8 +4395,8 @@
           <w:szCs w:val="32"/>
         </w:rPr>
       </w:pPr>
-      <w:bookmarkStart w:id="9" w:name="_igi421azvr10" w:colFirst="0" w:colLast="0"/>
-      <w:bookmarkEnd w:id="9"/>
+      <w:bookmarkStart w:id="8" w:name="_igi421azvr10" w:colFirst="0" w:colLast="0"/>
+      <w:bookmarkEnd w:id="8"/>
       <w:r>
         <w:br w:type="page"/>
       </w:r>
@@ -4483,8 +4452,8 @@
         <w:keepNext w:val="0"/>
         <w:keepLines w:val="0"/>
       </w:pPr>
-      <w:bookmarkStart w:id="10" w:name="_gwyzzwfvtrxx" w:colFirst="0" w:colLast="0"/>
-      <w:bookmarkEnd w:id="10"/>
+      <w:bookmarkStart w:id="9" w:name="_gwyzzwfvtrxx" w:colFirst="0" w:colLast="0"/>
+      <w:bookmarkEnd w:id="9"/>
       <w:r>
         <w:t>Code availability</w:t>
       </w:r>
@@ -4500,8 +4469,8 @@
         <w:keepNext w:val="0"/>
         <w:keepLines w:val="0"/>
       </w:pPr>
-      <w:bookmarkStart w:id="11" w:name="_54svei7vpoxy" w:colFirst="0" w:colLast="0"/>
-      <w:bookmarkEnd w:id="11"/>
+      <w:bookmarkStart w:id="10" w:name="_54svei7vpoxy" w:colFirst="0" w:colLast="0"/>
+      <w:bookmarkEnd w:id="10"/>
       <w:r>
         <w:t>Acknowledgements</w:t>
       </w:r>
@@ -4525,8 +4494,8 @@
         <w:keepNext w:val="0"/>
         <w:keepLines w:val="0"/>
       </w:pPr>
-      <w:bookmarkStart w:id="12" w:name="_njr7g6k23h" w:colFirst="0" w:colLast="0"/>
-      <w:bookmarkEnd w:id="12"/>
+      <w:bookmarkStart w:id="11" w:name="_njr7g6k23h" w:colFirst="0" w:colLast="0"/>
+      <w:bookmarkEnd w:id="11"/>
       <w:r>
         <w:t>Author contributions</w:t>
       </w:r>
@@ -4641,8 +4610,8 @@
         <w:keepNext w:val="0"/>
         <w:keepLines w:val="0"/>
       </w:pPr>
-      <w:bookmarkStart w:id="13" w:name="_guiedpk5b14r" w:colFirst="0" w:colLast="0"/>
-      <w:bookmarkEnd w:id="13"/>
+      <w:bookmarkStart w:id="12" w:name="_guiedpk5b14r" w:colFirst="0" w:colLast="0"/>
+      <w:bookmarkEnd w:id="12"/>
       <w:r>
         <w:t>Competing interests</w:t>
       </w:r>
@@ -6489,8 +6458,8 @@
         <w:keepNext w:val="0"/>
         <w:keepLines w:val="0"/>
       </w:pPr>
-      <w:bookmarkStart w:id="14" w:name="_746fag7q2s53" w:colFirst="0" w:colLast="0"/>
-      <w:bookmarkEnd w:id="14"/>
+      <w:bookmarkStart w:id="13" w:name="_746fag7q2s53" w:colFirst="0" w:colLast="0"/>
+      <w:bookmarkEnd w:id="13"/>
       <w:r>
         <w:br w:type="page"/>
       </w:r>
@@ -6501,8 +6470,8 @@
         <w:keepNext w:val="0"/>
         <w:keepLines w:val="0"/>
       </w:pPr>
-      <w:bookmarkStart w:id="15" w:name="_nd1pn13zkg25" w:colFirst="0" w:colLast="0"/>
-      <w:bookmarkEnd w:id="15"/>
+      <w:bookmarkStart w:id="14" w:name="_nd1pn13zkg25" w:colFirst="0" w:colLast="0"/>
+      <w:bookmarkEnd w:id="14"/>
       <w:r>
         <w:lastRenderedPageBreak/>
         <w:t>Supplementary Information</w:t>

</xml_diff>